<commit_message>
Updated response to reviewer and cover letter documents.
</commit_message>
<xml_diff>
--- a/manuscript/RSOS R1/Cover_Letter_RSOS - Resubmission.docx
+++ b/manuscript/RSOS R1/Cover_Letter_RSOS - Resubmission.docx
@@ -400,16 +400,16 @@
                 <w:szCs w:val="22"/>
                 <w:lang w:val="nl-BE" w:eastAsia="en-US"/>
               </w:rPr>
-              <w:t>www.ugent.b</w:t>
+              <w:t>www.</w:t>
             </w:r>
             <w:r>
               <w:rPr>
                 <w:rFonts w:asciiTheme="minorBidi" w:hAnsiTheme="minorBidi" w:cstheme="minorBidi"/>
                 <w:sz w:val="18"/>
                 <w:szCs w:val="22"/>
-                <w:lang w:eastAsia="en-US"/>
-              </w:rPr>
-              <w:t>e</w:t>
+                <w:lang w:val="nl-BE" w:eastAsia="en-US"/>
+              </w:rPr>
+              <w:t>drseanhughes.com</w:t>
             </w:r>
           </w:p>
         </w:tc>
@@ -855,7 +855,7 @@
                 <w:szCs w:val="22"/>
                 <w:lang w:val="en-US" w:eastAsia="en-US"/>
               </w:rPr>
-              <w:t>10</w:t>
+              <w:t>03</w:t>
             </w:r>
             <w:r>
               <w:rPr>
@@ -873,7 +873,16 @@
                 <w:szCs w:val="22"/>
                 <w:lang w:val="en-US" w:eastAsia="en-US"/>
               </w:rPr>
-              <w:t>07/2020</w:t>
+              <w:t>08</w:t>
+            </w:r>
+            <w:r>
+              <w:rPr>
+                <w:rFonts w:asciiTheme="minorBidi" w:hAnsiTheme="minorBidi" w:cstheme="minorBidi"/>
+                <w:sz w:val="20"/>
+                <w:szCs w:val="22"/>
+                <w:lang w:val="en-US" w:eastAsia="en-US"/>
+              </w:rPr>
+              <w:t>/2020</w:t>
             </w:r>
           </w:p>
         </w:tc>
@@ -1386,7 +1395,25 @@
           <w:szCs w:val="22"/>
           <w:lang w:val="en-US"/>
         </w:rPr>
-        <w:t>constructive feedback on this paper.</w:t>
+        <w:t xml:space="preserve">constructive feedback on </w:t>
+      </w:r>
+      <w:r>
+        <w:rPr>
+          <w:rFonts w:asciiTheme="minorBidi" w:hAnsiTheme="minorBidi" w:cstheme="minorBidi"/>
+          <w:sz w:val="22"/>
+          <w:szCs w:val="22"/>
+          <w:lang w:val="en-US"/>
+        </w:rPr>
+        <w:t>the prior version of this manuscript</w:t>
+      </w:r>
+      <w:r>
+        <w:rPr>
+          <w:rFonts w:asciiTheme="minorBidi" w:hAnsiTheme="minorBidi" w:cstheme="minorBidi"/>
+          <w:sz w:val="22"/>
+          <w:szCs w:val="22"/>
+          <w:lang w:val="en-US"/>
+        </w:rPr>
+        <w:t>.</w:t>
       </w:r>
       <w:r>
         <w:rPr>
@@ -1428,25 +1455,16 @@
           <w:szCs w:val="22"/>
           <w:lang w:val="en-US"/>
         </w:rPr>
-        <w:t xml:space="preserve">and condensed </w:t>
-      </w:r>
-      <w:r>
-        <w:rPr>
-          <w:rFonts w:asciiTheme="minorBidi" w:hAnsiTheme="minorBidi" w:cstheme="minorBidi"/>
-          <w:sz w:val="22"/>
-          <w:szCs w:val="22"/>
-          <w:lang w:val="en-US"/>
-        </w:rPr>
-        <w:t xml:space="preserve">the paper </w:t>
-      </w:r>
-      <w:r>
-        <w:rPr>
-          <w:rFonts w:asciiTheme="minorBidi" w:hAnsiTheme="minorBidi" w:cstheme="minorBidi"/>
-          <w:sz w:val="22"/>
-          <w:szCs w:val="22"/>
-          <w:lang w:val="en-US"/>
-        </w:rPr>
-        <w:t xml:space="preserve">by 15 pages. Moreover, we completely updated the processing and analyses in R so that our data treatment is now fully transparent and reproducible. In addition to these large-scale changes </w:t>
+        <w:t>the paper and are resubmitting a much shorter and far more condense paper</w:t>
+      </w:r>
+      <w:r>
+        <w:rPr>
+          <w:rFonts w:asciiTheme="minorBidi" w:hAnsiTheme="minorBidi" w:cstheme="minorBidi"/>
+          <w:sz w:val="22"/>
+          <w:szCs w:val="22"/>
+          <w:lang w:val="en-US"/>
+        </w:rPr>
+        <w:t xml:space="preserve">. Moreover, we completely updated the processing and analyses in R so that our data treatment is now fully transparent and reproducible. In addition to these large-scale changes </w:t>
       </w:r>
       <w:r>
         <w:rPr>
@@ -1710,18 +1728,7 @@
           <w:szCs w:val="22"/>
           <w:lang w:val="en-US"/>
         </w:rPr>
-        <w:t>published or accepted for publication</w:t>
-      </w:r>
-      <w:bookmarkStart w:id="1" w:name="_GoBack"/>
-      <w:bookmarkEnd w:id="1"/>
-      <w:r>
-        <w:rPr>
-          <w:rFonts w:asciiTheme="minorBidi" w:hAnsiTheme="minorBidi" w:cstheme="minorBidi"/>
-          <w:sz w:val="22"/>
-          <w:szCs w:val="22"/>
-          <w:lang w:val="en-US"/>
-        </w:rPr>
-        <w:t>.</w:t>
+        <w:t>published or accepted for publication.</w:t>
       </w:r>
     </w:p>
     <w:p>
@@ -1735,13 +1742,26 @@
           <w:lang w:val="en-US"/>
         </w:rPr>
       </w:pPr>
-      <w:r>
-        <w:rPr>
-          <w:rFonts w:asciiTheme="minorBidi" w:hAnsiTheme="minorBidi" w:cstheme="minorBidi"/>
-          <w:sz w:val="22"/>
-          <w:szCs w:val="22"/>
-          <w:lang w:val="en-US"/>
-        </w:rPr>
+    </w:p>
+    <w:p>
+      <w:pPr>
+        <w:shd w:val="clear" w:color="auto" w:fill="FFFFFF"/>
+        <w:spacing w:before="100" w:beforeAutospacing="1" w:after="100" w:afterAutospacing="1" w:line="360" w:lineRule="auto"/>
+        <w:rPr>
+          <w:rFonts w:asciiTheme="minorBidi" w:hAnsiTheme="minorBidi" w:cstheme="minorBidi"/>
+          <w:sz w:val="22"/>
+          <w:szCs w:val="22"/>
+          <w:lang w:val="en-US"/>
+        </w:rPr>
+      </w:pPr>
+      <w:r>
+        <w:rPr>
+          <w:rFonts w:asciiTheme="minorBidi" w:hAnsiTheme="minorBidi" w:cstheme="minorBidi"/>
+          <w:sz w:val="22"/>
+          <w:szCs w:val="22"/>
+          <w:lang w:val="en-US"/>
+        </w:rPr>
+        <w:lastRenderedPageBreak/>
         <w:t>K</w:t>
       </w:r>
       <w:r>
@@ -1814,7 +1834,6 @@
           <w:szCs w:val="22"/>
           <w:lang w:val="en-US"/>
         </w:rPr>
-        <w:lastRenderedPageBreak/>
         <w:t>Corresponding author</w:t>
       </w:r>
     </w:p>
@@ -1939,7 +1958,28 @@
           <w:sz w:val="22"/>
           <w:szCs w:val="22"/>
         </w:rPr>
-        <w:t>Jan De Houwer (Jan.DeHouwer@ugent.be)</w:t>
+        <w:t>Jan De Houwer (</w:t>
+      </w:r>
+      <w:hyperlink r:id="rId10" w:history="1">
+        <w:r>
+          <w:rPr>
+            <w:rStyle w:val="Hyperlink"/>
+            <w:rFonts w:asciiTheme="minorBidi" w:hAnsiTheme="minorBidi" w:cstheme="minorBidi"/>
+            <w:sz w:val="22"/>
+            <w:szCs w:val="22"/>
+          </w:rPr>
+          <w:t>Jan.DeHouwer@ugent.be</w:t>
+        </w:r>
+      </w:hyperlink>
+      <w:bookmarkStart w:id="1" w:name="_GoBack"/>
+      <w:bookmarkEnd w:id="1"/>
+      <w:r>
+        <w:rPr>
+          <w:rFonts w:asciiTheme="minorBidi" w:hAnsiTheme="minorBidi" w:cstheme="minorBidi"/>
+          <w:sz w:val="22"/>
+          <w:szCs w:val="22"/>
+        </w:rPr>
+        <w:t>)</w:t>
       </w:r>
     </w:p>
     <w:p>
@@ -1975,8 +2015,8 @@
       </w:pPr>
     </w:p>
     <w:sectPr>
-      <w:headerReference w:type="default" r:id="rId10"/>
-      <w:headerReference w:type="first" r:id="rId11"/>
+      <w:headerReference w:type="default" r:id="rId11"/>
+      <w:headerReference w:type="first" r:id="rId12"/>
       <w:pgSz w:w="11906" w:h="16838"/>
       <w:pgMar w:top="1417" w:right="1417" w:bottom="1417" w:left="1417" w:header="708" w:footer="708" w:gutter="0"/>
       <w:cols w:space="708"/>

</xml_diff>